<commit_message>
animations added. CV updated
</commit_message>
<xml_diff>
--- a/Documents/Junior Developer - Jonny Hall.docx
+++ b/Documents/Junior Developer - Jonny Hall.docx
@@ -68,14 +68,16 @@
         </w:rPr>
         <w:t xml:space="preserve"> - </w:t>
       </w:r>
+      <w:bookmarkStart w:id="0" w:name="_Hlk138085401"/>
       <w:r>
         <w:rPr>
           <w:rFonts w:ascii="Calibri" w:hAnsi="Calibri"/>
           <w:lang w:val="en-US"/>
         </w:rPr>
-        <w:t>https://jonny5800.github.io/jonnys-portfolio/</w:t>
-      </w:r>
-    </w:p>
+        <w:t>https://jonny5800.github.io/MainPortfolio/</w:t>
+      </w:r>
+    </w:p>
+    <w:bookmarkEnd w:id="0"/>
     <w:p>
       <w:pPr>
         <w:pStyle w:val="HeaderFooter"/>
@@ -200,7 +202,30 @@
           <w:lang w:val="it-IT"/>
         </w:rPr>
         <w:tab/>
-        <w:t>Jan 2022 - Current</w:t>
+      </w:r>
+      <w:r>
+        <w:rPr>
+          <w:lang w:val="it-IT"/>
+        </w:rPr>
+        <w:tab/>
+      </w:r>
+      <w:r>
+        <w:rPr>
+          <w:lang w:val="it-IT"/>
+        </w:rPr>
+        <w:tab/>
+      </w:r>
+      <w:r>
+        <w:rPr>
+          <w:lang w:val="it-IT"/>
+        </w:rPr>
+        <w:t>Current</w:t>
+      </w:r>
+      <w:r>
+        <w:rPr>
+          <w:lang w:val="it-IT"/>
+        </w:rPr>
+        <w:t xml:space="preserve"> position</w:t>
       </w:r>
     </w:p>
     <w:p>
@@ -209,8 +234,13 @@
         <w:spacing w:line="240" w:lineRule="auto"/>
       </w:pPr>
       <w:r>
-        <w:t>Languages; HTML, CSS, JavaScript and React</w:t>
-      </w:r>
+        <w:t xml:space="preserve">Certifications – Responsive Web Design </w:t>
+      </w:r>
+      <w:proofErr w:type="spellStart"/>
+      <w:r>
+        <w:t>FreeCodeCamp</w:t>
+      </w:r>
+      <w:proofErr w:type="spellEnd"/>
       <w:r>
         <w:t xml:space="preserve"> </w:t>
       </w:r>
@@ -221,6 +251,52 @@
         <w:spacing w:line="240" w:lineRule="auto"/>
       </w:pPr>
       <w:r>
+        <w:t>Languages / technologies used; HTML, CSS, JavaScript, React, , Bootstrap, React libraries</w:t>
+      </w:r>
+      <w:r>
+        <w:t xml:space="preserve"> </w:t>
+      </w:r>
+      <w:r>
+        <w:t>Git</w:t>
+      </w:r>
+      <w:r>
+        <w:t xml:space="preserve"> for version control and</w:t>
+      </w:r>
+      <w:r>
+        <w:t xml:space="preserve"> Linux</w:t>
+      </w:r>
+    </w:p>
+    <w:p>
+      <w:pPr>
+        <w:pStyle w:val="Body"/>
+        <w:spacing w:line="240" w:lineRule="auto"/>
+      </w:pPr>
+      <w:r>
+        <w:t xml:space="preserve">Resources used for learning: </w:t>
+      </w:r>
+      <w:proofErr w:type="spellStart"/>
+      <w:r>
+        <w:t>FreeCodeCamp</w:t>
+      </w:r>
+      <w:proofErr w:type="spellEnd"/>
+      <w:r>
+        <w:t xml:space="preserve">, The Odin Projects, Udemy, </w:t>
+      </w:r>
+      <w:proofErr w:type="spellStart"/>
+      <w:r>
+        <w:t>Youtube</w:t>
+      </w:r>
+      <w:proofErr w:type="spellEnd"/>
+      <w:r>
+        <w:t>.</w:t>
+      </w:r>
+    </w:p>
+    <w:p>
+      <w:pPr>
+        <w:pStyle w:val="Body"/>
+        <w:spacing w:line="240" w:lineRule="auto"/>
+      </w:pPr>
+      <w:r>
         <w:t>So far, I have used online resources to learn the fundamentals of programming languages; HTML, CSS, JavaScript</w:t>
       </w:r>
       <w:r>
@@ -269,7 +345,16 @@
         <w:t>, some of</w:t>
       </w:r>
       <w:r>
-        <w:t xml:space="preserve"> which are on my GitHub. I am keen to enter </w:t>
+        <w:t xml:space="preserve"> which are on my GitHub. </w:t>
+      </w:r>
+    </w:p>
+    <w:p>
+      <w:pPr>
+        <w:pStyle w:val="Body"/>
+        <w:spacing w:line="240" w:lineRule="auto"/>
+      </w:pPr>
+      <w:r>
+        <w:t xml:space="preserve">I am keen to enter </w:t>
       </w:r>
       <w:r>
         <w:t>a new role so I can really accelerate my learning and build on the skills I have so far</w:t>
@@ -523,6 +608,7 @@
         <w:rPr>
           <w:lang w:val="fr-FR"/>
         </w:rPr>
+        <w:lastRenderedPageBreak/>
         <w:t xml:space="preserve">Communication </w:t>
       </w:r>
     </w:p>

</xml_diff>